<commit_message>
added a zeroing function on C side -Dan
</commit_message>
<xml_diff>
--- a/compilation_directions.docx
+++ b/compilation_directions.docx
@@ -10,6 +10,39 @@
       <w:r>
         <w:rPr/>
         <w:t>FPGA IP: 192.168.1.10</w:t>
+      </w:r>
+    </w:p>
+    <w:p>
+      <w:pPr>
+        <w:pStyle w:val="Normal"/>
+        <w:rPr/>
+      </w:pPr>
+      <w:r>
+        <w:rPr/>
+      </w:r>
+    </w:p>
+    <w:p>
+      <w:pPr>
+        <w:pStyle w:val="Normal"/>
+        <w:rPr/>
+      </w:pPr>
+      <w:r>
+        <w:rPr/>
+        <w:t>a</w:t>
+      </w:r>
+      <w:r>
+        <w:rPr/>
+        <w:t>rm-linux-gnueabihf-gcc</w:t>
+      </w:r>
+    </w:p>
+    <w:p>
+      <w:pPr>
+        <w:pStyle w:val="Normal"/>
+        <w:rPr/>
+      </w:pPr>
+      <w:r>
+        <w:rPr/>
+        <w:t>192.168.1.10</w:t>
       </w:r>
     </w:p>
     <w:p>

</xml_diff>